<commit_message>
TKB edited for release
</commit_message>
<xml_diff>
--- a/ServiceInteractions/riv/ehr/accesscontrol/branches/ehr_accesscontrol_1.0.3_RB1/docs/TKB_ehr_accesscontrol.docx
+++ b/ServiceInteractions/riv/ehr/accesscontrol/branches/ehr_accesscontrol_1.0.3_RB1/docs/TKB_ehr_accesscontrol.docx
@@ -11,8 +11,6 @@
         <w:jc w:val="center"/>
       </w:pPr>
       <w:bookmarkStart w:id="0" w:name="Subject"/>
-      <w:bookmarkStart w:id="1" w:name="_GoBack"/>
-      <w:bookmarkEnd w:id="1"/>
     </w:p>
     <w:p>
       <w:pPr>
@@ -342,41 +340,6 @@
               </w:rPr>
               <w:t xml:space="preserve"> </w:t>
             </w:r>
-            <w:r>
-              <w:rPr>
-                <w:color w:val="008000"/>
-                <w:sz w:val="32"/>
-              </w:rPr>
-              <w:fldChar w:fldCharType="begin"/>
-            </w:r>
-            <w:r>
-              <w:rPr>
-                <w:color w:val="008000"/>
-                <w:sz w:val="32"/>
-              </w:rPr>
-              <w:instrText xml:space="preserve"> DOCPROPERTY "rc" \* MERGEFORMAT </w:instrText>
-            </w:r>
-            <w:r>
-              <w:rPr>
-                <w:color w:val="008000"/>
-                <w:sz w:val="32"/>
-              </w:rPr>
-              <w:fldChar w:fldCharType="separate"/>
-            </w:r>
-            <w:r>
-              <w:rPr>
-                <w:color w:val="008000"/>
-                <w:sz w:val="32"/>
-              </w:rPr>
-              <w:t>RC_4</w:t>
-            </w:r>
-            <w:r>
-              <w:rPr>
-                <w:color w:val="008000"/>
-                <w:sz w:val="32"/>
-              </w:rPr>
-              <w:fldChar w:fldCharType="end"/>
-            </w:r>
           </w:p>
           <w:p>
             <w:pPr>
@@ -456,7 +419,7 @@
                 <w:color w:val="008000"/>
                 <w:sz w:val="28"/>
               </w:rPr>
-              <w:t>2014-07-17</w:t>
+              <w:t>2014-08-06</w:t>
             </w:r>
             <w:r>
               <w:rPr>
@@ -578,7 +541,7 @@
             <w:rPr>
               <w:noProof/>
             </w:rPr>
-            <w:instrText xml:space="preserve"> PAGEREF _Toc267218141 \h </w:instrText>
+            <w:instrText xml:space="preserve"> PAGEREF _Toc268943969 \h </w:instrText>
           </w:r>
           <w:r>
             <w:rPr>
@@ -658,7 +621,7 @@
             <w:rPr>
               <w:noProof/>
             </w:rPr>
-            <w:instrText xml:space="preserve"> PAGEREF _Toc267218142 \h </w:instrText>
+            <w:instrText xml:space="preserve"> PAGEREF _Toc268943970 \h </w:instrText>
           </w:r>
           <w:r>
             <w:rPr>
@@ -737,7 +700,7 @@
             <w:rPr>
               <w:noProof/>
             </w:rPr>
-            <w:instrText xml:space="preserve"> PAGEREF _Toc267218143 \h </w:instrText>
+            <w:instrText xml:space="preserve"> PAGEREF _Toc268943971 \h </w:instrText>
           </w:r>
           <w:r>
             <w:rPr>
@@ -816,7 +779,7 @@
             <w:rPr>
               <w:noProof/>
             </w:rPr>
-            <w:instrText xml:space="preserve"> PAGEREF _Toc267218144 \h </w:instrText>
+            <w:instrText xml:space="preserve"> PAGEREF _Toc268943972 \h </w:instrText>
           </w:r>
           <w:r>
             <w:rPr>
@@ -895,7 +858,7 @@
             <w:rPr>
               <w:noProof/>
             </w:rPr>
-            <w:instrText xml:space="preserve"> PAGEREF _Toc267218145 \h </w:instrText>
+            <w:instrText xml:space="preserve"> PAGEREF _Toc268943973 \h </w:instrText>
           </w:r>
           <w:r>
             <w:rPr>
@@ -1005,14 +968,6 @@
           </w:r>
           <w:r>
             <w:rPr>
-              <w:b/>
-              <w:noProof/>
-              <w:color w:val="76923C" w:themeColor="accent3" w:themeShade="BF"/>
-            </w:rPr>
-            <w:t>RC_3</w:t>
-          </w:r>
-          <w:r>
-            <w:rPr>
               <w:noProof/>
             </w:rPr>
             <w:tab/>
@@ -1027,7 +982,7 @@
             <w:rPr>
               <w:noProof/>
             </w:rPr>
-            <w:instrText xml:space="preserve"> PAGEREF _Toc267218146 \h </w:instrText>
+            <w:instrText xml:space="preserve"> PAGEREF _Toc268943974 \h </w:instrText>
           </w:r>
           <w:r>
             <w:rPr>
@@ -1106,7 +1061,7 @@
             <w:rPr>
               <w:noProof/>
             </w:rPr>
-            <w:instrText xml:space="preserve"> PAGEREF _Toc267218147 \h </w:instrText>
+            <w:instrText xml:space="preserve"> PAGEREF _Toc268943975 \h </w:instrText>
           </w:r>
           <w:r>
             <w:rPr>
@@ -1185,7 +1140,7 @@
             <w:rPr>
               <w:noProof/>
             </w:rPr>
-            <w:instrText xml:space="preserve"> PAGEREF _Toc267218148 \h </w:instrText>
+            <w:instrText xml:space="preserve"> PAGEREF _Toc268943976 \h </w:instrText>
           </w:r>
           <w:r>
             <w:rPr>
@@ -1264,7 +1219,7 @@
             <w:rPr>
               <w:noProof/>
             </w:rPr>
-            <w:instrText xml:space="preserve"> PAGEREF _Toc267218149 \h </w:instrText>
+            <w:instrText xml:space="preserve"> PAGEREF _Toc268943977 \h </w:instrText>
           </w:r>
           <w:r>
             <w:rPr>
@@ -1343,7 +1298,7 @@
             <w:rPr>
               <w:noProof/>
             </w:rPr>
-            <w:instrText xml:space="preserve"> PAGEREF _Toc267218150 \h </w:instrText>
+            <w:instrText xml:space="preserve"> PAGEREF _Toc268943978 \h </w:instrText>
           </w:r>
           <w:r>
             <w:rPr>
@@ -1422,7 +1377,7 @@
             <w:rPr>
               <w:noProof/>
             </w:rPr>
-            <w:instrText xml:space="preserve"> PAGEREF _Toc267218151 \h </w:instrText>
+            <w:instrText xml:space="preserve"> PAGEREF _Toc268943979 \h </w:instrText>
           </w:r>
           <w:r>
             <w:rPr>
@@ -1501,7 +1456,7 @@
             <w:rPr>
               <w:noProof/>
             </w:rPr>
-            <w:instrText xml:space="preserve"> PAGEREF _Toc267218152 \h </w:instrText>
+            <w:instrText xml:space="preserve"> PAGEREF _Toc268943980 \h </w:instrText>
           </w:r>
           <w:r>
             <w:rPr>
@@ -1580,7 +1535,7 @@
             <w:rPr>
               <w:noProof/>
             </w:rPr>
-            <w:instrText xml:space="preserve"> PAGEREF _Toc267218153 \h </w:instrText>
+            <w:instrText xml:space="preserve"> PAGEREF _Toc268943981 \h </w:instrText>
           </w:r>
           <w:r>
             <w:rPr>
@@ -1659,7 +1614,7 @@
             <w:rPr>
               <w:noProof/>
             </w:rPr>
-            <w:instrText xml:space="preserve"> PAGEREF _Toc267218154 \h </w:instrText>
+            <w:instrText xml:space="preserve"> PAGEREF _Toc268943982 \h </w:instrText>
           </w:r>
           <w:r>
             <w:rPr>
@@ -1738,7 +1693,7 @@
             <w:rPr>
               <w:noProof/>
             </w:rPr>
-            <w:instrText xml:space="preserve"> PAGEREF _Toc267218155 \h </w:instrText>
+            <w:instrText xml:space="preserve"> PAGEREF _Toc268943983 \h </w:instrText>
           </w:r>
           <w:r>
             <w:rPr>
@@ -1817,7 +1772,7 @@
             <w:rPr>
               <w:noProof/>
             </w:rPr>
-            <w:instrText xml:space="preserve"> PAGEREF _Toc267218156 \h </w:instrText>
+            <w:instrText xml:space="preserve"> PAGEREF _Toc268943984 \h </w:instrText>
           </w:r>
           <w:r>
             <w:rPr>
@@ -1896,7 +1851,7 @@
             <w:rPr>
               <w:noProof/>
             </w:rPr>
-            <w:instrText xml:space="preserve"> PAGEREF _Toc267218157 \h </w:instrText>
+            <w:instrText xml:space="preserve"> PAGEREF _Toc268943985 \h </w:instrText>
           </w:r>
           <w:r>
             <w:rPr>
@@ -1975,7 +1930,7 @@
             <w:rPr>
               <w:noProof/>
             </w:rPr>
-            <w:instrText xml:space="preserve"> PAGEREF _Toc267218158 \h </w:instrText>
+            <w:instrText xml:space="preserve"> PAGEREF _Toc268943986 \h </w:instrText>
           </w:r>
           <w:r>
             <w:rPr>
@@ -2054,7 +2009,7 @@
             <w:rPr>
               <w:noProof/>
             </w:rPr>
-            <w:instrText xml:space="preserve"> PAGEREF _Toc267218159 \h </w:instrText>
+            <w:instrText xml:space="preserve"> PAGEREF _Toc268943987 \h </w:instrText>
           </w:r>
           <w:r>
             <w:rPr>
@@ -2133,7 +2088,7 @@
             <w:rPr>
               <w:noProof/>
             </w:rPr>
-            <w:instrText xml:space="preserve"> PAGEREF _Toc267218160 \h </w:instrText>
+            <w:instrText xml:space="preserve"> PAGEREF _Toc268943988 \h </w:instrText>
           </w:r>
           <w:r>
             <w:rPr>
@@ -2214,7 +2169,7 @@
             <w:rPr>
               <w:noProof/>
             </w:rPr>
-            <w:instrText xml:space="preserve"> PAGEREF _Toc267218161 \h </w:instrText>
+            <w:instrText xml:space="preserve"> PAGEREF _Toc268943989 \h </w:instrText>
           </w:r>
           <w:r>
             <w:rPr>
@@ -2293,7 +2248,7 @@
             <w:rPr>
               <w:noProof/>
             </w:rPr>
-            <w:instrText xml:space="preserve"> PAGEREF _Toc267218162 \h </w:instrText>
+            <w:instrText xml:space="preserve"> PAGEREF _Toc268943990 \h </w:instrText>
           </w:r>
           <w:r>
             <w:rPr>
@@ -2372,7 +2327,7 @@
             <w:rPr>
               <w:noProof/>
             </w:rPr>
-            <w:instrText xml:space="preserve"> PAGEREF _Toc267218163 \h </w:instrText>
+            <w:instrText xml:space="preserve"> PAGEREF _Toc268943991 \h </w:instrText>
           </w:r>
           <w:r>
             <w:rPr>
@@ -2451,7 +2406,7 @@
             <w:rPr>
               <w:noProof/>
             </w:rPr>
-            <w:instrText xml:space="preserve"> PAGEREF _Toc267218164 \h </w:instrText>
+            <w:instrText xml:space="preserve"> PAGEREF _Toc268943992 \h </w:instrText>
           </w:r>
           <w:r>
             <w:rPr>
@@ -2530,7 +2485,7 @@
             <w:rPr>
               <w:noProof/>
             </w:rPr>
-            <w:instrText xml:space="preserve"> PAGEREF _Toc267218165 \h </w:instrText>
+            <w:instrText xml:space="preserve"> PAGEREF _Toc268943993 \h </w:instrText>
           </w:r>
           <w:r>
             <w:rPr>
@@ -2609,7 +2564,7 @@
             <w:rPr>
               <w:noProof/>
             </w:rPr>
-            <w:instrText xml:space="preserve"> PAGEREF _Toc267218166 \h </w:instrText>
+            <w:instrText xml:space="preserve"> PAGEREF _Toc268943994 \h </w:instrText>
           </w:r>
           <w:r>
             <w:rPr>
@@ -2688,7 +2643,7 @@
             <w:rPr>
               <w:noProof/>
             </w:rPr>
-            <w:instrText xml:space="preserve"> PAGEREF _Toc267218167 \h </w:instrText>
+            <w:instrText xml:space="preserve"> PAGEREF _Toc268943995 \h </w:instrText>
           </w:r>
           <w:r>
             <w:rPr>
@@ -2767,7 +2722,7 @@
             <w:rPr>
               <w:noProof/>
             </w:rPr>
-            <w:instrText xml:space="preserve"> PAGEREF _Toc267218168 \h </w:instrText>
+            <w:instrText xml:space="preserve"> PAGEREF _Toc268943996 \h </w:instrText>
           </w:r>
           <w:r>
             <w:rPr>
@@ -2846,7 +2801,7 @@
             <w:rPr>
               <w:noProof/>
             </w:rPr>
-            <w:instrText xml:space="preserve"> PAGEREF _Toc267218169 \h </w:instrText>
+            <w:instrText xml:space="preserve"> PAGEREF _Toc268943997 \h </w:instrText>
           </w:r>
           <w:r>
             <w:rPr>
@@ -2926,7 +2881,7 @@
             <w:rPr>
               <w:noProof/>
             </w:rPr>
-            <w:instrText xml:space="preserve"> PAGEREF _Toc267218170 \h </w:instrText>
+            <w:instrText xml:space="preserve"> PAGEREF _Toc268943998 \h </w:instrText>
           </w:r>
           <w:r>
             <w:rPr>
@@ -3005,7 +2960,7 @@
             <w:rPr>
               <w:noProof/>
             </w:rPr>
-            <w:instrText xml:space="preserve"> PAGEREF _Toc267218171 \h </w:instrText>
+            <w:instrText xml:space="preserve"> PAGEREF _Toc268943999 \h </w:instrText>
           </w:r>
           <w:r>
             <w:rPr>
@@ -3084,7 +3039,7 @@
             <w:rPr>
               <w:noProof/>
             </w:rPr>
-            <w:instrText xml:space="preserve"> PAGEREF _Toc267218172 \h </w:instrText>
+            <w:instrText xml:space="preserve"> PAGEREF _Toc268944000 \h </w:instrText>
           </w:r>
           <w:r>
             <w:rPr>
@@ -3163,7 +3118,7 @@
             <w:rPr>
               <w:noProof/>
             </w:rPr>
-            <w:instrText xml:space="preserve"> PAGEREF _Toc267218173 \h </w:instrText>
+            <w:instrText xml:space="preserve"> PAGEREF _Toc268944001 \h </w:instrText>
           </w:r>
           <w:r>
             <w:rPr>
@@ -3242,7 +3197,7 @@
             <w:rPr>
               <w:noProof/>
             </w:rPr>
-            <w:instrText xml:space="preserve"> PAGEREF _Toc267218174 \h </w:instrText>
+            <w:instrText xml:space="preserve"> PAGEREF _Toc268944002 \h </w:instrText>
           </w:r>
           <w:r>
             <w:rPr>
@@ -3321,7 +3276,7 @@
             <w:rPr>
               <w:noProof/>
             </w:rPr>
-            <w:instrText xml:space="preserve"> PAGEREF _Toc267218175 \h </w:instrText>
+            <w:instrText xml:space="preserve"> PAGEREF _Toc268944003 \h </w:instrText>
           </w:r>
           <w:r>
             <w:rPr>
@@ -3400,7 +3355,7 @@
             <w:rPr>
               <w:noProof/>
             </w:rPr>
-            <w:instrText xml:space="preserve"> PAGEREF _Toc267218176 \h </w:instrText>
+            <w:instrText xml:space="preserve"> PAGEREF _Toc268944004 \h </w:instrText>
           </w:r>
           <w:r>
             <w:rPr>
@@ -3479,7 +3434,7 @@
             <w:rPr>
               <w:noProof/>
             </w:rPr>
-            <w:instrText xml:space="preserve"> PAGEREF _Toc267218177 \h </w:instrText>
+            <w:instrText xml:space="preserve"> PAGEREF _Toc268944005 \h </w:instrText>
           </w:r>
           <w:r>
             <w:rPr>
@@ -3525,9 +3480,9 @@
       <w:r>
         <w:br w:type="page"/>
       </w:r>
-      <w:bookmarkStart w:id="2" w:name="Radera3"/>
+      <w:bookmarkStart w:id="1" w:name="Radera3"/>
       <w:bookmarkEnd w:id="0"/>
-      <w:bookmarkEnd w:id="2"/>
+      <w:bookmarkEnd w:id="1"/>
     </w:p>
     <w:p>
       <w:pPr>
@@ -4203,6 +4158,136 @@
           </w:p>
         </w:tc>
       </w:tr>
+      <w:tr>
+        <w:tc>
+          <w:tcPr>
+            <w:tcW w:w="1304" w:type="dxa"/>
+          </w:tcPr>
+          <w:p>
+            <w:pPr>
+              <w:pStyle w:val="TableText"/>
+              <w:rPr>
+                <w:rFonts w:ascii="Georgia" w:hAnsi="Georgia"/>
+              </w:rPr>
+            </w:pPr>
+            <w:r>
+              <w:rPr>
+                <w:rFonts w:ascii="Georgia" w:hAnsi="Georgia"/>
+              </w:rPr>
+              <w:t>1.0.3</w:t>
+            </w:r>
+          </w:p>
+        </w:tc>
+        <w:tc>
+          <w:tcPr>
+            <w:tcW w:w="992" w:type="dxa"/>
+          </w:tcPr>
+          <w:p>
+            <w:pPr>
+              <w:pStyle w:val="TableText"/>
+              <w:rPr>
+                <w:rFonts w:ascii="Georgia" w:hAnsi="Georgia"/>
+              </w:rPr>
+            </w:pPr>
+          </w:p>
+        </w:tc>
+        <w:tc>
+          <w:tcPr>
+            <w:tcW w:w="1560" w:type="dxa"/>
+          </w:tcPr>
+          <w:p>
+            <w:pPr>
+              <w:pStyle w:val="TableText"/>
+              <w:rPr>
+                <w:rFonts w:ascii="Georgia" w:hAnsi="Georgia"/>
+              </w:rPr>
+            </w:pPr>
+            <w:r>
+              <w:rPr>
+                <w:rFonts w:ascii="Georgia" w:hAnsi="Georgia"/>
+              </w:rPr>
+              <w:t>2014-07-17</w:t>
+            </w:r>
+          </w:p>
+        </w:tc>
+        <w:tc>
+          <w:tcPr>
+            <w:tcW w:w="3260" w:type="dxa"/>
+          </w:tcPr>
+          <w:p>
+            <w:pPr>
+              <w:pStyle w:val="TableText"/>
+              <w:tabs>
+                <w:tab w:val="right" w:pos="3176"/>
+              </w:tabs>
+              <w:rPr>
+                <w:rFonts w:ascii="Georgia" w:hAnsi="Georgia"/>
+              </w:rPr>
+            </w:pPr>
+            <w:r>
+              <w:rPr>
+                <w:rFonts w:ascii="Georgia" w:hAnsi="Georgia"/>
+              </w:rPr>
+              <w:t>Release</w:t>
+            </w:r>
+          </w:p>
+        </w:tc>
+        <w:tc>
+          <w:tcPr>
+            <w:tcW w:w="1559" w:type="dxa"/>
+          </w:tcPr>
+          <w:p>
+            <w:pPr>
+              <w:pStyle w:val="TableText"/>
+              <w:jc w:val="left"/>
+              <w:rPr>
+                <w:rFonts w:ascii="Georgia" w:hAnsi="Georgia"/>
+              </w:rPr>
+            </w:pPr>
+            <w:r>
+              <w:rPr>
+                <w:rFonts w:ascii="Georgia" w:hAnsi="Georgia"/>
+              </w:rPr>
+              <w:t xml:space="preserve">Johan Eltes, </w:t>
+            </w:r>
+            <w:proofErr w:type="spellStart"/>
+            <w:r>
+              <w:rPr>
+                <w:rFonts w:ascii="Georgia" w:hAnsi="Georgia"/>
+              </w:rPr>
+              <w:t>Inera</w:t>
+            </w:r>
+            <w:proofErr w:type="spellEnd"/>
+          </w:p>
+        </w:tc>
+        <w:tc>
+          <w:tcPr>
+            <w:tcW w:w="1418" w:type="dxa"/>
+          </w:tcPr>
+          <w:p>
+            <w:pPr>
+              <w:pStyle w:val="TableText"/>
+              <w:rPr>
+                <w:rFonts w:ascii="Georgia" w:hAnsi="Georgia"/>
+              </w:rPr>
+            </w:pPr>
+            <w:proofErr w:type="spellStart"/>
+            <w:r>
+              <w:rPr>
+                <w:rFonts w:ascii="Georgia" w:hAnsi="Georgia"/>
+              </w:rPr>
+              <w:t>Inera</w:t>
+            </w:r>
+            <w:proofErr w:type="spellEnd"/>
+            <w:r>
+              <w:rPr>
+                <w:rFonts w:ascii="Georgia" w:hAnsi="Georgia"/>
+              </w:rPr>
+              <w:t xml:space="preserve"> Arkitektur</w:t>
+            </w:r>
+          </w:p>
+        </w:tc>
+      </w:tr>
     </w:tbl>
     <w:p>
       <w:pPr>
@@ -5052,7 +5137,14 @@
               <w:rPr>
                 <w:rFonts w:ascii="Georgia" w:hAnsi="Georgia"/>
               </w:rPr>
-              <w:t xml:space="preserve"> vara uppfyllda för att användaren (professionen) ska kunna beredas åtkomst till sammanhållen journalföring </w:t>
+              <w:t xml:space="preserve"> vara uppfyllda för att användaren </w:t>
+            </w:r>
+            <w:r>
+              <w:rPr>
+                <w:rFonts w:ascii="Georgia" w:hAnsi="Georgia"/>
+              </w:rPr>
+              <w:lastRenderedPageBreak/>
+              <w:t xml:space="preserve">(professionen) ska kunna beredas åtkomst till sammanhållen journalföring </w:t>
             </w:r>
             <w:r>
               <w:rPr>
@@ -5099,15 +5191,15 @@
       <w:pPr>
         <w:pStyle w:val="Rubrik1"/>
       </w:pPr>
-      <w:bookmarkStart w:id="3" w:name="_Toc357754843"/>
-      <w:bookmarkStart w:id="4" w:name="_Toc243452541"/>
-      <w:bookmarkStart w:id="5" w:name="_Toc267218141"/>
+      <w:bookmarkStart w:id="2" w:name="_Toc357754843"/>
+      <w:bookmarkStart w:id="3" w:name="_Toc243452541"/>
+      <w:bookmarkStart w:id="4" w:name="_Toc268943969"/>
       <w:r>
         <w:t>Inledning</w:t>
       </w:r>
+      <w:bookmarkEnd w:id="2"/>
       <w:bookmarkEnd w:id="3"/>
       <w:bookmarkEnd w:id="4"/>
-      <w:bookmarkEnd w:id="5"/>
     </w:p>
     <w:p>
       <w:pPr>
@@ -5372,11 +5464,11 @@
           <w:color w:val="4F81BD" w:themeColor="accent1"/>
         </w:rPr>
       </w:pPr>
-      <w:bookmarkStart w:id="6" w:name="_Toc267218142"/>
+      <w:bookmarkStart w:id="5" w:name="_Toc268943970"/>
       <w:r>
         <w:t>WEB beskrivning</w:t>
       </w:r>
-      <w:bookmarkEnd w:id="6"/>
+      <w:bookmarkEnd w:id="5"/>
       <w:r>
         <w:rPr>
           <w:color w:val="4F81BD" w:themeColor="accent1"/>
@@ -5388,11 +5480,11 @@
       <w:pPr>
         <w:pStyle w:val="Rubrik3"/>
       </w:pPr>
-      <w:bookmarkStart w:id="7" w:name="_Toc267218143"/>
+      <w:bookmarkStart w:id="6" w:name="_Toc268943971"/>
       <w:r>
         <w:t>Beskrivning, tjänstedomän</w:t>
       </w:r>
-      <w:bookmarkEnd w:id="7"/>
+      <w:bookmarkEnd w:id="6"/>
     </w:p>
     <w:p>
       <w:r>
@@ -5404,12 +5496,12 @@
       <w:pPr>
         <w:pStyle w:val="Rubrik3"/>
       </w:pPr>
-      <w:bookmarkStart w:id="8" w:name="_Toc267218144"/>
+      <w:bookmarkStart w:id="7" w:name="_Toc268943972"/>
       <w:r>
         <w:lastRenderedPageBreak/>
         <w:t>Beskrivning, ingående tjänstekontrakt</w:t>
       </w:r>
-      <w:bookmarkEnd w:id="8"/>
+      <w:bookmarkEnd w:id="7"/>
     </w:p>
     <w:p>
       <w:proofErr w:type="spellStart"/>
@@ -5641,22 +5733,22 @@
       <w:pPr>
         <w:pStyle w:val="Rubrik1"/>
       </w:pPr>
-      <w:bookmarkStart w:id="9" w:name="_Toc198086678"/>
-      <w:bookmarkStart w:id="10" w:name="_Toc224960918"/>
-      <w:bookmarkStart w:id="11" w:name="_Toc357754844"/>
-      <w:bookmarkStart w:id="12" w:name="_Toc243452542"/>
-      <w:bookmarkStart w:id="13" w:name="_Toc163300578"/>
-      <w:bookmarkStart w:id="14" w:name="_Toc163300880"/>
-      <w:bookmarkStart w:id="15" w:name="_Toc198366954"/>
-      <w:bookmarkStart w:id="16" w:name="_Toc267218145"/>
+      <w:bookmarkStart w:id="8" w:name="_Toc198086678"/>
+      <w:bookmarkStart w:id="9" w:name="_Toc224960918"/>
+      <w:bookmarkStart w:id="10" w:name="_Toc357754844"/>
+      <w:bookmarkStart w:id="11" w:name="_Toc243452542"/>
+      <w:bookmarkStart w:id="12" w:name="_Toc163300578"/>
+      <w:bookmarkStart w:id="13" w:name="_Toc163300880"/>
+      <w:bookmarkStart w:id="14" w:name="_Toc198366954"/>
+      <w:bookmarkStart w:id="15" w:name="_Toc268943973"/>
       <w:r>
         <w:t>Versionsinformation</w:t>
       </w:r>
+      <w:bookmarkEnd w:id="8"/>
       <w:bookmarkEnd w:id="9"/>
       <w:bookmarkEnd w:id="10"/>
       <w:bookmarkEnd w:id="11"/>
-      <w:bookmarkEnd w:id="12"/>
-      <w:bookmarkEnd w:id="16"/>
+      <w:bookmarkEnd w:id="15"/>
     </w:p>
     <w:p>
       <w:r>
@@ -5813,10 +5905,10 @@
       <w:pPr>
         <w:pStyle w:val="Rubrik2"/>
       </w:pPr>
-      <w:bookmarkStart w:id="17" w:name="_Toc357754845"/>
-      <w:bookmarkStart w:id="18" w:name="_Toc243452543"/>
-      <w:bookmarkStart w:id="19" w:name="_Toc163300882"/>
-      <w:bookmarkStart w:id="20" w:name="_Toc267218146"/>
+      <w:bookmarkStart w:id="16" w:name="_Toc357754845"/>
+      <w:bookmarkStart w:id="17" w:name="_Toc243452543"/>
+      <w:bookmarkStart w:id="18" w:name="_Toc163300882"/>
+      <w:bookmarkStart w:id="19" w:name="_Toc268943974"/>
       <w:r>
         <w:t xml:space="preserve">Version </w:t>
       </w:r>
@@ -5940,52 +6032,24 @@
         </w:rPr>
         <w:t>.</w:t>
       </w:r>
+      <w:bookmarkEnd w:id="16"/>
       <w:bookmarkEnd w:id="17"/>
-      <w:bookmarkEnd w:id="18"/>
-      <w:r>
-        <w:rPr>
-          <w:color w:val="76923C" w:themeColor="accent3" w:themeShade="BF"/>
-        </w:rPr>
-        <w:fldChar w:fldCharType="begin"/>
-      </w:r>
-      <w:r>
-        <w:rPr>
-          <w:color w:val="76923C" w:themeColor="accent3" w:themeShade="BF"/>
-        </w:rPr>
-        <w:instrText xml:space="preserve"> DOCPROPERTY  "rc" \* MERGEFORMAT </w:instrText>
-      </w:r>
-      <w:r>
-        <w:rPr>
-          <w:color w:val="76923C" w:themeColor="accent3" w:themeShade="BF"/>
-        </w:rPr>
-        <w:fldChar w:fldCharType="separate"/>
-      </w:r>
-      <w:r>
-        <w:rPr>
-          <w:b/>
-          <w:color w:val="76923C" w:themeColor="accent3" w:themeShade="BF"/>
-        </w:rPr>
-        <w:t>RC_4</w:t>
-      </w:r>
-      <w:bookmarkEnd w:id="20"/>
-      <w:r>
-        <w:rPr>
-          <w:color w:val="76923C" w:themeColor="accent3" w:themeShade="BF"/>
-        </w:rPr>
-        <w:fldChar w:fldCharType="end"/>
+      <w:bookmarkEnd w:id="19"/>
+      <w:r>
+        <w:t xml:space="preserve"> </w:t>
       </w:r>
     </w:p>
     <w:p>
       <w:pPr>
         <w:pStyle w:val="Rubrik3"/>
       </w:pPr>
-      <w:bookmarkStart w:id="21" w:name="_Toc243452544"/>
-      <w:bookmarkStart w:id="22" w:name="_Toc267218147"/>
+      <w:bookmarkStart w:id="20" w:name="_Toc243452544"/>
+      <w:bookmarkStart w:id="21" w:name="_Toc268943975"/>
       <w:r>
         <w:t>Oförändrade tjänstekontrakt</w:t>
       </w:r>
+      <w:bookmarkEnd w:id="20"/>
       <w:bookmarkEnd w:id="21"/>
-      <w:bookmarkEnd w:id="22"/>
     </w:p>
     <w:p>
       <w:pPr>
@@ -6007,13 +6071,13 @@
       <w:pPr>
         <w:pStyle w:val="Rubrik3"/>
       </w:pPr>
-      <w:bookmarkStart w:id="23" w:name="_Toc243452545"/>
-      <w:bookmarkStart w:id="24" w:name="_Toc267218148"/>
+      <w:bookmarkStart w:id="22" w:name="_Toc243452545"/>
+      <w:bookmarkStart w:id="23" w:name="_Toc268943976"/>
       <w:r>
         <w:t>Nya tjänstekontrakt</w:t>
       </w:r>
+      <w:bookmarkEnd w:id="22"/>
       <w:bookmarkEnd w:id="23"/>
-      <w:bookmarkEnd w:id="24"/>
     </w:p>
     <w:p>
       <w:r>
@@ -6025,13 +6089,13 @@
       <w:pPr>
         <w:pStyle w:val="Rubrik3"/>
       </w:pPr>
-      <w:bookmarkStart w:id="25" w:name="_Toc243452546"/>
-      <w:bookmarkStart w:id="26" w:name="_Toc267218149"/>
+      <w:bookmarkStart w:id="24" w:name="_Toc243452546"/>
+      <w:bookmarkStart w:id="25" w:name="_Toc268943977"/>
       <w:r>
         <w:t>Förändrade tjänstekontrakt</w:t>
       </w:r>
+      <w:bookmarkEnd w:id="24"/>
       <w:bookmarkEnd w:id="25"/>
-      <w:bookmarkEnd w:id="26"/>
     </w:p>
     <w:p>
       <w:r>
@@ -6504,13 +6568,13 @@
       <w:pPr>
         <w:pStyle w:val="Rubrik3"/>
       </w:pPr>
-      <w:bookmarkStart w:id="27" w:name="_Toc243452547"/>
-      <w:bookmarkStart w:id="28" w:name="_Toc267218150"/>
+      <w:bookmarkStart w:id="26" w:name="_Toc243452547"/>
+      <w:bookmarkStart w:id="27" w:name="_Toc268943978"/>
       <w:r>
         <w:t>Utgångna tjänstekontrakt</w:t>
       </w:r>
+      <w:bookmarkEnd w:id="26"/>
       <w:bookmarkEnd w:id="27"/>
-      <w:bookmarkEnd w:id="28"/>
     </w:p>
     <w:p>
       <w:r>
@@ -6521,43 +6585,43 @@
       <w:pPr>
         <w:pStyle w:val="Rubrik1"/>
       </w:pPr>
-      <w:bookmarkStart w:id="29" w:name="_Toc357754847"/>
-      <w:bookmarkStart w:id="30" w:name="_Toc243452549"/>
-      <w:bookmarkStart w:id="31" w:name="_Toc267218151"/>
-      <w:bookmarkEnd w:id="19"/>
+      <w:bookmarkStart w:id="28" w:name="_Toc357754847"/>
+      <w:bookmarkStart w:id="29" w:name="_Toc243452549"/>
+      <w:bookmarkStart w:id="30" w:name="_Toc268943979"/>
+      <w:bookmarkEnd w:id="18"/>
       <w:r>
         <w:t>Tjänstedomänens arkitektur</w:t>
       </w:r>
+      <w:bookmarkEnd w:id="28"/>
       <w:bookmarkEnd w:id="29"/>
       <w:bookmarkEnd w:id="30"/>
-      <w:bookmarkEnd w:id="31"/>
     </w:p>
     <w:p>
       <w:pPr>
         <w:pStyle w:val="Rubrik2"/>
       </w:pPr>
-      <w:bookmarkStart w:id="32" w:name="_Toc357754848"/>
-      <w:bookmarkStart w:id="33" w:name="_Toc243452550"/>
-      <w:bookmarkStart w:id="34" w:name="_Toc267218152"/>
+      <w:bookmarkStart w:id="31" w:name="_Toc357754848"/>
+      <w:bookmarkStart w:id="32" w:name="_Toc243452550"/>
+      <w:bookmarkStart w:id="33" w:name="_Toc268943980"/>
       <w:r>
         <w:t>Flöden</w:t>
       </w:r>
+      <w:bookmarkEnd w:id="31"/>
       <w:bookmarkEnd w:id="32"/>
       <w:bookmarkEnd w:id="33"/>
-      <w:bookmarkEnd w:id="34"/>
     </w:p>
     <w:p>
       <w:pPr>
         <w:pStyle w:val="Rubrik3"/>
       </w:pPr>
-      <w:bookmarkStart w:id="35" w:name="_Toc267218153"/>
+      <w:bookmarkStart w:id="34" w:name="_Toc268943981"/>
       <w:r>
         <w:t xml:space="preserve">Flöde 1: </w:t>
       </w:r>
       <w:r>
         <w:t>Åtkomstkontroll inom sammanhållen journalföring</w:t>
       </w:r>
-      <w:bookmarkEnd w:id="35"/>
+      <w:bookmarkEnd w:id="34"/>
     </w:p>
     <w:p>
       <w:pPr>
@@ -6833,27 +6897,14 @@
       <w:r>
         <w:t xml:space="preserve">Figur </w:t>
       </w:r>
-      <w:r>
-        <w:fldChar w:fldCharType="begin"/>
-      </w:r>
-      <w:r>
-        <w:instrText xml:space="preserve"> SEQ Figur \* ARABIC </w:instrText>
-      </w:r>
-      <w:r>
-        <w:fldChar w:fldCharType="separate"/>
-      </w:r>
-      <w:r>
-        <w:rPr>
-          <w:noProof/>
-        </w:rPr>
-        <w:t>1</w:t>
-      </w:r>
-      <w:r>
-        <w:rPr>
-          <w:noProof/>
-        </w:rPr>
-        <w:fldChar w:fldCharType="end"/>
-      </w:r>
+      <w:fldSimple w:instr=" SEQ Figur \* ARABIC ">
+        <w:r>
+          <w:rPr>
+            <w:noProof/>
+          </w:rPr>
+          <w:t>1</w:t>
+        </w:r>
+      </w:fldSimple>
       <w:r>
         <w:t xml:space="preserve"> Grafisk flödesmodell</w:t>
       </w:r>
@@ -7180,27 +7231,14 @@
       <w:r>
         <w:t xml:space="preserve">Figur </w:t>
       </w:r>
-      <w:r>
-        <w:fldChar w:fldCharType="begin"/>
-      </w:r>
-      <w:r>
-        <w:instrText xml:space="preserve"> SEQ Figur \* ARABIC </w:instrText>
-      </w:r>
-      <w:r>
-        <w:fldChar w:fldCharType="separate"/>
-      </w:r>
-      <w:r>
-        <w:rPr>
-          <w:noProof/>
-        </w:rPr>
-        <w:t>2</w:t>
-      </w:r>
-      <w:r>
-        <w:rPr>
-          <w:noProof/>
-        </w:rPr>
-        <w:fldChar w:fldCharType="end"/>
-      </w:r>
+      <w:fldSimple w:instr=" SEQ Figur \* ARABIC ">
+        <w:r>
+          <w:rPr>
+            <w:noProof/>
+          </w:rPr>
+          <w:t>2</w:t>
+        </w:r>
+      </w:fldSimple>
       <w:r>
         <w:t xml:space="preserve"> </w:t>
       </w:r>
@@ -7310,27 +7348,14 @@
       <w:r>
         <w:t xml:space="preserve">Figur </w:t>
       </w:r>
-      <w:r>
-        <w:fldChar w:fldCharType="begin"/>
-      </w:r>
-      <w:r>
-        <w:instrText xml:space="preserve"> SEQ Figur \* ARABIC </w:instrText>
-      </w:r>
-      <w:r>
-        <w:fldChar w:fldCharType="separate"/>
-      </w:r>
-      <w:r>
-        <w:rPr>
-          <w:noProof/>
-        </w:rPr>
-        <w:t>3</w:t>
-      </w:r>
-      <w:r>
-        <w:rPr>
-          <w:noProof/>
-        </w:rPr>
-        <w:fldChar w:fldCharType="end"/>
-      </w:r>
+      <w:fldSimple w:instr=" SEQ Figur \* ARABIC ">
+        <w:r>
+          <w:rPr>
+            <w:noProof/>
+          </w:rPr>
+          <w:t>3</w:t>
+        </w:r>
+      </w:fldSimple>
       <w:r>
         <w:t xml:space="preserve"> Modell över komponenter vars samverkan beskrivs i sekvensdiagrammet</w:t>
       </w:r>
@@ -7401,27 +7426,14 @@
       <w:r>
         <w:t xml:space="preserve">Figur </w:t>
       </w:r>
-      <w:r>
-        <w:fldChar w:fldCharType="begin"/>
-      </w:r>
-      <w:r>
-        <w:instrText xml:space="preserve"> SEQ Figur \* ARABIC </w:instrText>
-      </w:r>
-      <w:r>
-        <w:fldChar w:fldCharType="separate"/>
-      </w:r>
-      <w:r>
-        <w:rPr>
-          <w:noProof/>
-        </w:rPr>
-        <w:t>4</w:t>
-      </w:r>
-      <w:r>
-        <w:rPr>
-          <w:noProof/>
-        </w:rPr>
-        <w:fldChar w:fldCharType="end"/>
-      </w:r>
+      <w:fldSimple w:instr=" SEQ Figur \* ARABIC ">
+        <w:r>
+          <w:rPr>
+            <w:noProof/>
+          </w:rPr>
+          <w:t>4</w:t>
+        </w:r>
+      </w:fldSimple>
       <w:r>
         <w:t xml:space="preserve"> Sekvensdiagram, Flöde 1</w:t>
       </w:r>
@@ -7440,14 +7452,14 @@
       <w:pPr>
         <w:pStyle w:val="Rubrik3"/>
       </w:pPr>
-      <w:bookmarkStart w:id="36" w:name="_Toc243452553"/>
-      <w:bookmarkStart w:id="37" w:name="_Toc267218154"/>
+      <w:bookmarkStart w:id="35" w:name="_Toc243452553"/>
+      <w:bookmarkStart w:id="36" w:name="_Toc268943982"/>
       <w:r>
         <w:lastRenderedPageBreak/>
         <w:t>Obligatoriska kontrakt</w:t>
       </w:r>
+      <w:bookmarkEnd w:id="35"/>
       <w:bookmarkEnd w:id="36"/>
-      <w:bookmarkEnd w:id="37"/>
     </w:p>
     <w:p/>
     <w:tbl>
@@ -7627,15 +7639,15 @@
       <w:pPr>
         <w:pStyle w:val="Rubrik2"/>
       </w:pPr>
-      <w:bookmarkStart w:id="38" w:name="_Toc357754849"/>
-      <w:bookmarkStart w:id="39" w:name="_Toc243452554"/>
-      <w:bookmarkStart w:id="40" w:name="_Toc267218155"/>
+      <w:bookmarkStart w:id="37" w:name="_Toc357754849"/>
+      <w:bookmarkStart w:id="38" w:name="_Toc243452554"/>
+      <w:bookmarkStart w:id="39" w:name="_Toc268943983"/>
       <w:r>
         <w:t>Adressering</w:t>
       </w:r>
+      <w:bookmarkEnd w:id="37"/>
       <w:bookmarkEnd w:id="38"/>
       <w:bookmarkEnd w:id="39"/>
-      <w:bookmarkEnd w:id="40"/>
     </w:p>
     <w:p>
       <w:pPr>
@@ -7730,15 +7742,15 @@
       <w:pPr>
         <w:pStyle w:val="Rubrik2"/>
       </w:pPr>
-      <w:bookmarkStart w:id="41" w:name="_Toc357754850"/>
-      <w:bookmarkStart w:id="42" w:name="_Toc243452555"/>
-      <w:bookmarkStart w:id="43" w:name="_Toc267218156"/>
+      <w:bookmarkStart w:id="40" w:name="_Toc357754850"/>
+      <w:bookmarkStart w:id="41" w:name="_Toc243452555"/>
+      <w:bookmarkStart w:id="42" w:name="_Toc268943984"/>
       <w:r>
         <w:t>Aggregering och engagemangsindex</w:t>
       </w:r>
+      <w:bookmarkEnd w:id="40"/>
       <w:bookmarkEnd w:id="41"/>
       <w:bookmarkEnd w:id="42"/>
-      <w:bookmarkEnd w:id="43"/>
     </w:p>
     <w:p>
       <w:pPr>
@@ -7764,25 +7776,143 @@
       <w:pPr>
         <w:pStyle w:val="Rubrik1"/>
       </w:pPr>
-      <w:bookmarkStart w:id="44" w:name="_Toc224960921"/>
-      <w:bookmarkStart w:id="45" w:name="_Toc357754852"/>
-      <w:bookmarkStart w:id="46" w:name="_Toc243452557"/>
-      <w:bookmarkStart w:id="47" w:name="_Toc267218157"/>
+      <w:bookmarkStart w:id="43" w:name="_Toc224960921"/>
+      <w:bookmarkStart w:id="44" w:name="_Toc357754852"/>
+      <w:bookmarkStart w:id="45" w:name="_Toc243452557"/>
+      <w:bookmarkStart w:id="46" w:name="_Toc268943985"/>
       <w:r>
         <w:t>Tjänstedomänens krav och regler</w:t>
       </w:r>
+      <w:bookmarkEnd w:id="43"/>
       <w:bookmarkEnd w:id="44"/>
       <w:bookmarkEnd w:id="45"/>
       <w:bookmarkEnd w:id="46"/>
+    </w:p>
+    <w:p>
+      <w:pPr>
+        <w:pStyle w:val="Rubrik2"/>
+      </w:pPr>
+      <w:bookmarkStart w:id="47" w:name="_Toc268943986"/>
+      <w:r>
+        <w:t>Konsument-krav</w:t>
+      </w:r>
       <w:bookmarkEnd w:id="47"/>
     </w:p>
+    <w:tbl>
+      <w:tblPr>
+        <w:tblStyle w:val="Tabellrutnt"/>
+        <w:tblW w:w="0" w:type="auto"/>
+        <w:tblLook w:val="04A0" w:firstRow="1" w:lastRow="0" w:firstColumn="1" w:lastColumn="0" w:noHBand="0" w:noVBand="1"/>
+      </w:tblPr>
+      <w:tblGrid>
+        <w:gridCol w:w="959"/>
+        <w:gridCol w:w="9647"/>
+      </w:tblGrid>
+      <w:tr>
+        <w:tc>
+          <w:tcPr>
+            <w:tcW w:w="959" w:type="dxa"/>
+          </w:tcPr>
+          <w:p>
+            <w:pPr>
+              <w:rPr>
+                <w:i/>
+              </w:rPr>
+            </w:pPr>
+            <w:r>
+              <w:rPr>
+                <w:i/>
+              </w:rPr>
+              <w:t>Id</w:t>
+            </w:r>
+          </w:p>
+        </w:tc>
+        <w:tc>
+          <w:tcPr>
+            <w:tcW w:w="9647" w:type="dxa"/>
+          </w:tcPr>
+          <w:p>
+            <w:pPr>
+              <w:rPr>
+                <w:i/>
+              </w:rPr>
+            </w:pPr>
+            <w:r>
+              <w:rPr>
+                <w:i/>
+              </w:rPr>
+              <w:t>Beskrivning</w:t>
+            </w:r>
+          </w:p>
+        </w:tc>
+      </w:tr>
+      <w:tr>
+        <w:tc>
+          <w:tcPr>
+            <w:tcW w:w="959" w:type="dxa"/>
+          </w:tcPr>
+          <w:p>
+            <w:r>
+              <w:t>k</w:t>
+            </w:r>
+            <w:r>
+              <w:t>1</w:t>
+            </w:r>
+          </w:p>
+        </w:tc>
+        <w:tc>
+          <w:tcPr>
+            <w:tcW w:w="9647" w:type="dxa"/>
+          </w:tcPr>
+          <w:p>
+            <w:r>
+              <w:t xml:space="preserve">Konsumenten ska ha följa gällande tillämpningsregelverk för sammanhållen journalföring, </w:t>
+            </w:r>
+            <w:proofErr w:type="spellStart"/>
+            <w:r>
+              <w:t>m.a.p</w:t>
+            </w:r>
+            <w:proofErr w:type="spellEnd"/>
+            <w:r>
+              <w:t>. uppdragsval, spärr, samtycke och loggning.</w:t>
+            </w:r>
+          </w:p>
+        </w:tc>
+      </w:tr>
+      <w:tr>
+        <w:tc>
+          <w:tcPr>
+            <w:tcW w:w="959" w:type="dxa"/>
+          </w:tcPr>
+          <w:p>
+            <w:r>
+              <w:t>k2</w:t>
+            </w:r>
+          </w:p>
+        </w:tc>
+        <w:tc>
+          <w:tcPr>
+            <w:tcW w:w="9647" w:type="dxa"/>
+          </w:tcPr>
+          <w:p>
+            <w:r>
+              <w:t xml:space="preserve">Resultatet av anrop gäller i 60 sekunder. </w:t>
+            </w:r>
+            <w:r>
+              <w:t>Därefter måste ett nytt anrop göras.</w:t>
+            </w:r>
+          </w:p>
+        </w:tc>
+      </w:tr>
+    </w:tbl>
+    <w:p/>
     <w:p>
       <w:pPr>
         <w:pStyle w:val="Rubrik2"/>
       </w:pPr>
-      <w:bookmarkStart w:id="48" w:name="_Toc267218158"/>
-      <w:r>
-        <w:t>Konsument-krav</w:t>
+      <w:bookmarkStart w:id="48" w:name="_Toc268943987"/>
+      <w:r>
+        <w:t>Producentkrav</w:t>
       </w:r>
       <w:bookmarkEnd w:id="48"/>
     </w:p>
@@ -7841,10 +7971,7 @@
           </w:tcPr>
           <w:p>
             <w:r>
-              <w:t>k</w:t>
-            </w:r>
-            <w:r>
-              <w:t>1</w:t>
+              <w:t>p1</w:t>
             </w:r>
           </w:p>
         </w:tc>
@@ -7854,40 +7981,23 @@
           </w:tcPr>
           <w:p>
             <w:r>
-              <w:t xml:space="preserve">Konsumenten ska ha följa gällande tillämpningsregelverk för sammanhållen journalföring, </w:t>
+              <w:t>För att svara ”</w:t>
             </w:r>
             <w:proofErr w:type="spellStart"/>
             <w:r>
-              <w:t>m.a.p</w:t>
+              <w:t>true</w:t>
             </w:r>
             <w:proofErr w:type="spellEnd"/>
             <w:r>
-              <w:t>. uppdragsval, spärr, samtycke och loggning.</w:t>
-            </w:r>
-          </w:p>
-        </w:tc>
-      </w:tr>
-      <w:tr>
-        <w:tc>
-          <w:tcPr>
-            <w:tcW w:w="959" w:type="dxa"/>
-          </w:tcPr>
-          <w:p>
-            <w:r>
-              <w:t>k2</w:t>
-            </w:r>
-          </w:p>
-        </w:tc>
-        <w:tc>
-          <w:tcPr>
-            <w:tcW w:w="9647" w:type="dxa"/>
-          </w:tcPr>
-          <w:p>
-            <w:r>
-              <w:t xml:space="preserve">Resultatet av anrop gäller i 60 sekunder. </w:t>
-            </w:r>
-            <w:r>
-              <w:t>Därefter måste ett nytt anrop göras.</w:t>
+              <w:t xml:space="preserve">” ska producenten av </w:t>
+            </w:r>
+            <w:proofErr w:type="spellStart"/>
+            <w:r>
+              <w:t>AssertCareEngagement</w:t>
+            </w:r>
+            <w:proofErr w:type="spellEnd"/>
+            <w:r>
+              <w:t xml:space="preserve"> hitta elektroniska bevis för vårdrelation (vårdkontakt eller inkommen remiss) som är högst 14 dagar gammalt.</w:t>
             </w:r>
           </w:p>
         </w:tc>
@@ -7895,104 +8005,6 @@
     </w:tbl>
     <w:p/>
     <w:p>
-      <w:pPr>
-        <w:pStyle w:val="Rubrik2"/>
-      </w:pPr>
-      <w:bookmarkStart w:id="49" w:name="_Toc267218159"/>
-      <w:r>
-        <w:t>Producentkrav</w:t>
-      </w:r>
-      <w:bookmarkEnd w:id="49"/>
-    </w:p>
-    <w:tbl>
-      <w:tblPr>
-        <w:tblStyle w:val="Tabellrutnt"/>
-        <w:tblW w:w="0" w:type="auto"/>
-        <w:tblLook w:val="04A0" w:firstRow="1" w:lastRow="0" w:firstColumn="1" w:lastColumn="0" w:noHBand="0" w:noVBand="1"/>
-      </w:tblPr>
-      <w:tblGrid>
-        <w:gridCol w:w="959"/>
-        <w:gridCol w:w="9647"/>
-      </w:tblGrid>
-      <w:tr>
-        <w:tc>
-          <w:tcPr>
-            <w:tcW w:w="959" w:type="dxa"/>
-          </w:tcPr>
-          <w:p>
-            <w:pPr>
-              <w:rPr>
-                <w:i/>
-              </w:rPr>
-            </w:pPr>
-            <w:r>
-              <w:rPr>
-                <w:i/>
-              </w:rPr>
-              <w:t>Id</w:t>
-            </w:r>
-          </w:p>
-        </w:tc>
-        <w:tc>
-          <w:tcPr>
-            <w:tcW w:w="9647" w:type="dxa"/>
-          </w:tcPr>
-          <w:p>
-            <w:pPr>
-              <w:rPr>
-                <w:i/>
-              </w:rPr>
-            </w:pPr>
-            <w:r>
-              <w:rPr>
-                <w:i/>
-              </w:rPr>
-              <w:t>Beskrivning</w:t>
-            </w:r>
-          </w:p>
-        </w:tc>
-      </w:tr>
-      <w:tr>
-        <w:tc>
-          <w:tcPr>
-            <w:tcW w:w="959" w:type="dxa"/>
-          </w:tcPr>
-          <w:p>
-            <w:r>
-              <w:t>p1</w:t>
-            </w:r>
-          </w:p>
-        </w:tc>
-        <w:tc>
-          <w:tcPr>
-            <w:tcW w:w="9647" w:type="dxa"/>
-          </w:tcPr>
-          <w:p>
-            <w:r>
-              <w:t>För att svara ”</w:t>
-            </w:r>
-            <w:proofErr w:type="spellStart"/>
-            <w:r>
-              <w:t>true</w:t>
-            </w:r>
-            <w:proofErr w:type="spellEnd"/>
-            <w:r>
-              <w:t xml:space="preserve">” ska producenten av </w:t>
-            </w:r>
-            <w:proofErr w:type="spellStart"/>
-            <w:r>
-              <w:t>AssertCareEngagement</w:t>
-            </w:r>
-            <w:proofErr w:type="spellEnd"/>
-            <w:r>
-              <w:t xml:space="preserve"> hitta elektroniska bevis för vårdrelation (vårdkontakt eller inkommen remiss) som är högst 14 dagar gammalt.</w:t>
-            </w:r>
-          </w:p>
-        </w:tc>
-      </w:tr>
-    </w:tbl>
-    <w:p/>
-    <w:p>
       <w:r>
         <w:t>Dessa gäller alla tjänstekontrakt i hela tjänstedomänen om inte undantag görs för specifika tjänstekontrakt senare i dokumentet.</w:t>
       </w:r>
@@ -8002,15 +8014,15 @@
       <w:pPr>
         <w:pStyle w:val="Rubrik2"/>
       </w:pPr>
-      <w:bookmarkStart w:id="50" w:name="_Toc357754853"/>
-      <w:bookmarkStart w:id="51" w:name="_Toc243452558"/>
-      <w:bookmarkStart w:id="52" w:name="_Toc267218160"/>
+      <w:bookmarkStart w:id="49" w:name="_Toc357754853"/>
+      <w:bookmarkStart w:id="50" w:name="_Toc243452558"/>
+      <w:bookmarkStart w:id="51" w:name="_Toc268943988"/>
       <w:r>
         <w:t>Informationssäkerhet och juridik</w:t>
       </w:r>
+      <w:bookmarkEnd w:id="49"/>
       <w:bookmarkEnd w:id="50"/>
       <w:bookmarkEnd w:id="51"/>
-      <w:bookmarkEnd w:id="52"/>
     </w:p>
     <w:p>
       <w:pPr>
@@ -8136,8 +8148,8 @@
           <w:lang w:eastAsia="sv-SE"/>
         </w:rPr>
       </w:pPr>
-      <w:bookmarkStart w:id="53" w:name="_Ref265226798"/>
-      <w:bookmarkStart w:id="54" w:name="_Toc267218161"/>
+      <w:bookmarkStart w:id="52" w:name="_Ref265226798"/>
+      <w:bookmarkStart w:id="53" w:name="_Toc268943989"/>
       <w:r>
         <w:rPr>
           <w:lang w:eastAsia="sv-SE"/>
@@ -8150,8 +8162,8 @@
         </w:rPr>
         <w:t>erksamhetsregler</w:t>
       </w:r>
+      <w:bookmarkEnd w:id="52"/>
       <w:bookmarkEnd w:id="53"/>
-      <w:bookmarkEnd w:id="54"/>
     </w:p>
     <w:p>
       <w:r>
@@ -8287,21 +8299,7 @@
       </w:r>
       <w:proofErr w:type="spellEnd"/>
       <w:r>
-        <w:t xml:space="preserve"> finnas som är gällande eller som löpt ut för färre än </w:t>
-      </w:r>
-      <w:commentRangeStart w:id="55"/>
-      <w:r>
-        <w:t xml:space="preserve">14 dagar </w:t>
-      </w:r>
-      <w:commentRangeEnd w:id="55"/>
-      <w:r>
-        <w:rPr>
-          <w:rStyle w:val="Kommentarsreferens"/>
-        </w:rPr>
-        <w:commentReference w:id="55"/>
-      </w:r>
-      <w:r>
-        <w:t>innan åtkomstbegäran i sammanhållen journalföring. Även kallelser räknas som bokningar i detta sammanhang.</w:t>
+        <w:t xml:space="preserve"> finnas som är gällande eller som löpt ut för färre än 14 dagar innan åtkomstbegäran i sammanhållen journalföring. Även kallelser räknas som bokningar i detta sammanhang.</w:t>
       </w:r>
     </w:p>
     <w:p/>
@@ -8332,19 +8330,10 @@
       </w:r>
       <w:proofErr w:type="spellEnd"/>
       <w:r>
-        <w:t xml:space="preserve"> ska minst en remiss finnas som är oavslutad eller avslutat färre än </w:t>
-      </w:r>
-      <w:commentRangeStart w:id="56"/>
-      <w:r>
-        <w:t xml:space="preserve">14 dagar </w:t>
-      </w:r>
-      <w:commentRangeEnd w:id="56"/>
-      <w:r>
-        <w:rPr>
-          <w:rStyle w:val="Kommentarsreferens"/>
-        </w:rPr>
-        <w:commentReference w:id="56"/>
-      </w:r>
+        <w:t xml:space="preserve"> ska minst en remiss finnas som är oavslutad eller avslutat färre än 14 dagar </w:t>
+      </w:r>
+      <w:bookmarkStart w:id="54" w:name="_GoBack"/>
+      <w:bookmarkEnd w:id="54"/>
       <w:r>
         <w:t>före åtkomstbegäran i sammanhållen journalföring.</w:t>
       </w:r>
@@ -8354,13 +8343,13 @@
       <w:pPr>
         <w:pStyle w:val="Rubrik2"/>
       </w:pPr>
-      <w:bookmarkStart w:id="57" w:name="_Toc243452559"/>
-      <w:bookmarkStart w:id="58" w:name="_Toc267218162"/>
+      <w:bookmarkStart w:id="55" w:name="_Toc243452559"/>
+      <w:bookmarkStart w:id="56" w:name="_Toc268943990"/>
       <w:r>
         <w:t>Icke funktionella krav</w:t>
       </w:r>
-      <w:bookmarkEnd w:id="57"/>
-      <w:bookmarkEnd w:id="58"/>
+      <w:bookmarkEnd w:id="55"/>
+      <w:bookmarkEnd w:id="56"/>
     </w:p>
     <w:p>
       <w:pPr>
@@ -8373,13 +8362,13 @@
       <w:pPr>
         <w:pStyle w:val="Rubrik3"/>
       </w:pPr>
-      <w:bookmarkStart w:id="59" w:name="_Toc243452560"/>
-      <w:bookmarkStart w:id="60" w:name="_Toc267218163"/>
+      <w:bookmarkStart w:id="57" w:name="_Toc243452560"/>
+      <w:bookmarkStart w:id="58" w:name="_Toc268943991"/>
       <w:r>
         <w:t>SLA krav</w:t>
       </w:r>
-      <w:bookmarkEnd w:id="59"/>
-      <w:bookmarkEnd w:id="60"/>
+      <w:bookmarkEnd w:id="57"/>
+      <w:bookmarkEnd w:id="58"/>
     </w:p>
     <w:p>
       <w:r>
@@ -8599,135 +8588,135 @@
       <w:pPr>
         <w:pStyle w:val="Rubrik3"/>
       </w:pPr>
-      <w:bookmarkStart w:id="61" w:name="_Toc243452561"/>
-      <w:bookmarkStart w:id="62" w:name="_Toc267218164"/>
+      <w:bookmarkStart w:id="59" w:name="_Toc243452561"/>
+      <w:bookmarkStart w:id="60" w:name="_Toc268943992"/>
       <w:r>
         <w:t>Övriga krav</w:t>
       </w:r>
-      <w:bookmarkEnd w:id="61"/>
-      <w:bookmarkEnd w:id="62"/>
+      <w:bookmarkEnd w:id="59"/>
+      <w:bookmarkEnd w:id="60"/>
     </w:p>
     <w:p/>
     <w:p>
       <w:pPr>
         <w:pStyle w:val="Rubrik2"/>
       </w:pPr>
-      <w:bookmarkStart w:id="63" w:name="_Toc357754854"/>
-      <w:bookmarkStart w:id="64" w:name="_Toc243452562"/>
-      <w:bookmarkStart w:id="65" w:name="_Toc224960922"/>
-      <w:bookmarkStart w:id="66" w:name="_Toc357754855"/>
-      <w:bookmarkStart w:id="67" w:name="_Toc267218165"/>
+      <w:bookmarkStart w:id="61" w:name="_Toc357754854"/>
+      <w:bookmarkStart w:id="62" w:name="_Toc243452562"/>
+      <w:bookmarkStart w:id="63" w:name="_Toc224960922"/>
+      <w:bookmarkStart w:id="64" w:name="_Toc357754855"/>
+      <w:bookmarkStart w:id="65" w:name="_Toc268943993"/>
+      <w:bookmarkEnd w:id="12"/>
       <w:bookmarkEnd w:id="13"/>
       <w:bookmarkEnd w:id="14"/>
-      <w:bookmarkEnd w:id="15"/>
       <w:r>
         <w:t>Felhantering</w:t>
       </w:r>
-      <w:bookmarkEnd w:id="63"/>
-      <w:bookmarkEnd w:id="64"/>
+      <w:bookmarkEnd w:id="61"/>
+      <w:bookmarkEnd w:id="62"/>
+      <w:bookmarkEnd w:id="65"/>
+    </w:p>
+    <w:p>
+      <w:pPr>
+        <w:pStyle w:val="Rubrik3"/>
+      </w:pPr>
+      <w:bookmarkStart w:id="66" w:name="_Toc243452563"/>
+      <w:bookmarkStart w:id="67" w:name="_Toc268943994"/>
+      <w:r>
+        <w:t>Krav på en tjänsteproducent</w:t>
+      </w:r>
+      <w:bookmarkEnd w:id="66"/>
       <w:bookmarkEnd w:id="67"/>
     </w:p>
     <w:p>
       <w:pPr>
+        <w:pStyle w:val="Rubrik4"/>
+      </w:pPr>
+      <w:r>
+        <w:t xml:space="preserve">Logiska fel </w:t>
+      </w:r>
+    </w:p>
+    <w:p>
+      <w:r>
+        <w:t>Tjänstekontrakten stödjer inte rapportering av logiska fel (</w:t>
+      </w:r>
+      <w:proofErr w:type="gramStart"/>
+      <w:r>
+        <w:t>ej</w:t>
+      </w:r>
+      <w:proofErr w:type="gramEnd"/>
+      <w:r>
+        <w:t xml:space="preserve"> funktionskrav).</w:t>
+      </w:r>
+    </w:p>
+    <w:p>
+      <w:pPr>
+        <w:rPr>
+          <w:color w:val="4F81BD" w:themeColor="accent1"/>
+        </w:rPr>
+      </w:pPr>
+    </w:p>
+    <w:p>
+      <w:pPr>
         <w:pStyle w:val="Rubrik3"/>
       </w:pPr>
-      <w:bookmarkStart w:id="68" w:name="_Toc243452563"/>
-      <w:bookmarkStart w:id="69" w:name="_Toc267218166"/>
-      <w:r>
-        <w:t>Krav på en tjänsteproducent</w:t>
+      <w:bookmarkStart w:id="68" w:name="_Toc243452564"/>
+      <w:bookmarkStart w:id="69" w:name="_Toc268943995"/>
+      <w:r>
+        <w:t>Krav på en tjänstekonsument</w:t>
       </w:r>
       <w:bookmarkEnd w:id="68"/>
       <w:bookmarkEnd w:id="69"/>
     </w:p>
     <w:p>
-      <w:pPr>
-        <w:pStyle w:val="Rubrik4"/>
-      </w:pPr>
-      <w:r>
-        <w:t xml:space="preserve">Logiska fel </w:t>
+      <w:r>
+        <w:t>Inga.</w:t>
       </w:r>
     </w:p>
     <w:p>
-      <w:r>
-        <w:t>Tjänstekontrakten stödjer inte rapportering av logiska fel (</w:t>
-      </w:r>
-      <w:proofErr w:type="gramStart"/>
-      <w:r>
-        <w:t>ej</w:t>
-      </w:r>
-      <w:proofErr w:type="gramEnd"/>
-      <w:r>
-        <w:t xml:space="preserve"> funktionskrav).</w:t>
-      </w:r>
-    </w:p>
-    <w:p>
-      <w:pPr>
-        <w:rPr>
-          <w:color w:val="4F81BD" w:themeColor="accent1"/>
-        </w:rPr>
-      </w:pPr>
-    </w:p>
-    <w:p>
-      <w:pPr>
-        <w:pStyle w:val="Rubrik3"/>
-      </w:pPr>
-      <w:bookmarkStart w:id="70" w:name="_Toc243452564"/>
-      <w:bookmarkStart w:id="71" w:name="_Toc267218167"/>
-      <w:r>
-        <w:t>Krav på en tjänstekonsument</w:t>
-      </w:r>
+      <w:pPr>
+        <w:pStyle w:val="Rubrik1"/>
+      </w:pPr>
+      <w:bookmarkStart w:id="70" w:name="_Toc243452565"/>
+      <w:bookmarkStart w:id="71" w:name="_Toc268943996"/>
+      <w:r>
+        <w:t xml:space="preserve">Tjänstedomänens </w:t>
+      </w:r>
+      <w:bookmarkEnd w:id="63"/>
+      <w:r>
+        <w:t>meddelandemodeller</w:t>
+      </w:r>
+      <w:bookmarkEnd w:id="64"/>
       <w:bookmarkEnd w:id="70"/>
       <w:bookmarkEnd w:id="71"/>
     </w:p>
     <w:p>
-      <w:r>
-        <w:t>Inga.</w:t>
+      <w:bookmarkStart w:id="72" w:name="_Toc224960923"/>
+      <w:r>
+        <w:t>Här beskrivs de meddelandemodeller som tjänstekontrakten bygger på. För varje meddelandemodell beskrivs hur mappning ser ut delvis mot V-TIM, här version 2.2 samt mot schema (</w:t>
+      </w:r>
+      <w:proofErr w:type="spellStart"/>
+      <w:r>
+        <w:t>XSD</w:t>
+      </w:r>
+      <w:proofErr w:type="spellEnd"/>
+      <w:r>
+        <w:t>) för tjänstekontrakt.</w:t>
       </w:r>
     </w:p>
     <w:p>
       <w:pPr>
-        <w:pStyle w:val="Rubrik1"/>
-      </w:pPr>
-      <w:bookmarkStart w:id="72" w:name="_Toc243452565"/>
-      <w:bookmarkStart w:id="73" w:name="_Toc267218168"/>
-      <w:r>
-        <w:t xml:space="preserve">Tjänstedomänens </w:t>
-      </w:r>
-      <w:bookmarkEnd w:id="65"/>
-      <w:r>
-        <w:t>meddelandemodeller</w:t>
-      </w:r>
-      <w:bookmarkEnd w:id="66"/>
-      <w:bookmarkEnd w:id="72"/>
+        <w:pStyle w:val="Rubrik2"/>
+      </w:pPr>
+      <w:bookmarkStart w:id="73" w:name="_Toc357754856"/>
+      <w:bookmarkStart w:id="74" w:name="_Toc243452566"/>
+      <w:bookmarkStart w:id="75" w:name="_Toc268943997"/>
+      <w:r>
+        <w:t>V-MIM</w:t>
+      </w:r>
       <w:bookmarkEnd w:id="73"/>
-    </w:p>
-    <w:p>
-      <w:bookmarkStart w:id="74" w:name="_Toc224960923"/>
-      <w:r>
-        <w:t>Här beskrivs de meddelandemodeller som tjänstekontrakten bygger på. För varje meddelandemodell beskrivs hur mappning ser ut delvis mot V-TIM, här version 2.2 samt mot schema (</w:t>
-      </w:r>
-      <w:proofErr w:type="spellStart"/>
-      <w:r>
-        <w:t>XSD</w:t>
-      </w:r>
-      <w:proofErr w:type="spellEnd"/>
-      <w:r>
-        <w:t>) för tjänstekontrakt.</w:t>
-      </w:r>
-    </w:p>
-    <w:p>
-      <w:pPr>
-        <w:pStyle w:val="Rubrik2"/>
-      </w:pPr>
-      <w:bookmarkStart w:id="75" w:name="_Toc357754856"/>
-      <w:bookmarkStart w:id="76" w:name="_Toc243452566"/>
-      <w:bookmarkStart w:id="77" w:name="_Toc267218169"/>
-      <w:r>
-        <w:t>V-MIM</w:t>
-      </w:r>
+      <w:bookmarkEnd w:id="74"/>
       <w:bookmarkEnd w:id="75"/>
-      <w:bookmarkEnd w:id="76"/>
-      <w:bookmarkEnd w:id="77"/>
       <w:r>
         <w:t xml:space="preserve"> </w:t>
       </w:r>
@@ -8787,7 +8776,7 @@
                     </pic:cNvPicPr>
                   </pic:nvPicPr>
                   <pic:blipFill>
-                    <a:blip r:embed="rId16">
+                    <a:blip r:embed="rId15">
                       <a:extLst>
                         <a:ext uri="{28A0092B-C50C-407E-A947-70E740481C1C}">
                           <a14:useLocalDpi xmlns:a14="http://schemas.microsoft.com/office/drawing/2010/main" val="0"/>
@@ -8826,27 +8815,14 @@
       <w:r>
         <w:t xml:space="preserve">Figur </w:t>
       </w:r>
-      <w:r>
-        <w:fldChar w:fldCharType="begin"/>
-      </w:r>
-      <w:r>
-        <w:instrText xml:space="preserve"> SEQ Figur \* ARABIC </w:instrText>
-      </w:r>
-      <w:r>
-        <w:fldChar w:fldCharType="separate"/>
-      </w:r>
-      <w:r>
-        <w:rPr>
-          <w:noProof/>
-        </w:rPr>
-        <w:t>5</w:t>
-      </w:r>
-      <w:r>
-        <w:rPr>
-          <w:noProof/>
-        </w:rPr>
-        <w:fldChar w:fldCharType="end"/>
-      </w:r>
+      <w:fldSimple w:instr=" SEQ Figur \* ARABIC ">
+        <w:r>
+          <w:rPr>
+            <w:noProof/>
+          </w:rPr>
+          <w:t>5</w:t>
+        </w:r>
+      </w:fldSimple>
       <w:r>
         <w:t xml:space="preserve"> V-MIM, </w:t>
       </w:r>
@@ -9540,16 +9516,16 @@
       </w:tr>
     </w:tbl>
     <w:p>
-      <w:bookmarkStart w:id="78" w:name="_Toc176141590"/>
-      <w:bookmarkStart w:id="79" w:name="_Toc176141594"/>
-      <w:bookmarkStart w:id="80" w:name="_Toc182360207"/>
-      <w:bookmarkStart w:id="81" w:name="_Toc182360366"/>
-      <w:bookmarkStart w:id="82" w:name="_Toc182362292"/>
+      <w:bookmarkStart w:id="76" w:name="_Toc176141590"/>
+      <w:bookmarkStart w:id="77" w:name="_Toc176141594"/>
+      <w:bookmarkStart w:id="78" w:name="_Toc182360207"/>
+      <w:bookmarkStart w:id="79" w:name="_Toc182360366"/>
+      <w:bookmarkStart w:id="80" w:name="_Toc182362292"/>
+      <w:bookmarkEnd w:id="76"/>
+      <w:bookmarkEnd w:id="77"/>
       <w:bookmarkEnd w:id="78"/>
       <w:bookmarkEnd w:id="79"/>
       <w:bookmarkEnd w:id="80"/>
-      <w:bookmarkEnd w:id="81"/>
-      <w:bookmarkEnd w:id="82"/>
     </w:p>
     <w:p/>
     <w:p/>
@@ -9558,27 +9534,27 @@
       <w:pPr>
         <w:pStyle w:val="Rubrik2"/>
       </w:pPr>
-      <w:bookmarkStart w:id="83" w:name="_Toc357754857"/>
-      <w:bookmarkStart w:id="84" w:name="_Toc243452567"/>
-      <w:bookmarkStart w:id="85" w:name="_Toc267218170"/>
+      <w:bookmarkStart w:id="81" w:name="_Toc357754857"/>
+      <w:bookmarkStart w:id="82" w:name="_Toc243452567"/>
+      <w:bookmarkStart w:id="83" w:name="_Toc268943998"/>
       <w:r>
         <w:t>Formatregler</w:t>
       </w:r>
+      <w:bookmarkEnd w:id="81"/>
+      <w:bookmarkEnd w:id="82"/>
       <w:bookmarkEnd w:id="83"/>
+    </w:p>
+    <w:p>
+      <w:pPr>
+        <w:pStyle w:val="Rubrik3"/>
+      </w:pPr>
+      <w:bookmarkStart w:id="84" w:name="_Toc243452568"/>
+      <w:bookmarkStart w:id="85" w:name="_Toc268943999"/>
+      <w:r>
+        <w:t>Regel 1</w:t>
+      </w:r>
       <w:bookmarkEnd w:id="84"/>
       <w:bookmarkEnd w:id="85"/>
-    </w:p>
-    <w:p>
-      <w:pPr>
-        <w:pStyle w:val="Rubrik3"/>
-      </w:pPr>
-      <w:bookmarkStart w:id="86" w:name="_Toc243452568"/>
-      <w:bookmarkStart w:id="87" w:name="_Toc267218171"/>
-      <w:r>
-        <w:t>Regel 1</w:t>
-      </w:r>
-      <w:bookmarkEnd w:id="86"/>
-      <w:bookmarkEnd w:id="87"/>
     </w:p>
     <w:p>
       <w:pPr>
@@ -9646,28 +9622,28 @@
       <w:pPr>
         <w:pStyle w:val="Rubrik1"/>
       </w:pPr>
-      <w:bookmarkStart w:id="88" w:name="_Toc357754858"/>
-      <w:bookmarkStart w:id="89" w:name="_Toc243452569"/>
-      <w:bookmarkStart w:id="90" w:name="_Toc267218172"/>
+      <w:bookmarkStart w:id="86" w:name="_Toc357754858"/>
+      <w:bookmarkStart w:id="87" w:name="_Toc243452569"/>
+      <w:bookmarkStart w:id="88" w:name="_Toc268944000"/>
       <w:r>
         <w:lastRenderedPageBreak/>
         <w:t>Tjänstekontrakt</w:t>
       </w:r>
-      <w:bookmarkEnd w:id="74"/>
+      <w:bookmarkEnd w:id="72"/>
+      <w:bookmarkEnd w:id="86"/>
+      <w:bookmarkEnd w:id="87"/>
       <w:bookmarkEnd w:id="88"/>
-      <w:bookmarkEnd w:id="89"/>
-      <w:bookmarkEnd w:id="90"/>
     </w:p>
     <w:p>
       <w:pPr>
         <w:pStyle w:val="Rubrik2"/>
       </w:pPr>
-      <w:bookmarkStart w:id="91" w:name="_Toc267218173"/>
+      <w:bookmarkStart w:id="89" w:name="_Toc268944001"/>
       <w:proofErr w:type="spellStart"/>
       <w:r>
         <w:t>AssertCareEngagement</w:t>
       </w:r>
-      <w:bookmarkEnd w:id="91"/>
+      <w:bookmarkEnd w:id="89"/>
       <w:proofErr w:type="spellEnd"/>
     </w:p>
     <w:p>
@@ -9782,13 +9758,13 @@
       <w:pPr>
         <w:pStyle w:val="Rubrik3"/>
       </w:pPr>
-      <w:bookmarkStart w:id="92" w:name="_Toc243452571"/>
-      <w:bookmarkStart w:id="93" w:name="_Toc267218174"/>
+      <w:bookmarkStart w:id="90" w:name="_Toc243452571"/>
+      <w:bookmarkStart w:id="91" w:name="_Toc268944002"/>
       <w:r>
         <w:t>Version</w:t>
       </w:r>
-      <w:bookmarkEnd w:id="92"/>
-      <w:bookmarkEnd w:id="93"/>
+      <w:bookmarkEnd w:id="90"/>
+      <w:bookmarkEnd w:id="91"/>
     </w:p>
     <w:p>
       <w:r>
@@ -9800,13 +9776,13 @@
       <w:pPr>
         <w:pStyle w:val="Rubrik3"/>
       </w:pPr>
-      <w:bookmarkStart w:id="94" w:name="_Toc243452572"/>
-      <w:bookmarkStart w:id="95" w:name="_Toc267218175"/>
+      <w:bookmarkStart w:id="92" w:name="_Toc243452572"/>
+      <w:bookmarkStart w:id="93" w:name="_Toc268944003"/>
       <w:r>
         <w:t>Fältregler</w:t>
       </w:r>
-      <w:bookmarkEnd w:id="94"/>
-      <w:bookmarkEnd w:id="95"/>
+      <w:bookmarkEnd w:id="92"/>
+      <w:bookmarkEnd w:id="93"/>
     </w:p>
     <w:p>
       <w:r>
@@ -11032,13 +11008,13 @@
       <w:pPr>
         <w:pStyle w:val="Rubrik3"/>
       </w:pPr>
-      <w:bookmarkStart w:id="96" w:name="_Toc243452573"/>
-      <w:bookmarkStart w:id="97" w:name="_Toc267218176"/>
+      <w:bookmarkStart w:id="94" w:name="_Toc243452573"/>
+      <w:bookmarkStart w:id="95" w:name="_Toc268944004"/>
       <w:r>
         <w:t>Övriga regler</w:t>
       </w:r>
-      <w:bookmarkEnd w:id="96"/>
-      <w:bookmarkEnd w:id="97"/>
+      <w:bookmarkEnd w:id="94"/>
+      <w:bookmarkEnd w:id="95"/>
     </w:p>
     <w:p>
       <w:r>
@@ -11214,13 +11190,13 @@
       <w:pPr>
         <w:pStyle w:val="Rubrik3"/>
       </w:pPr>
-      <w:bookmarkStart w:id="98" w:name="_Toc243452574"/>
-      <w:bookmarkStart w:id="99" w:name="_Toc267218177"/>
+      <w:bookmarkStart w:id="96" w:name="_Toc243452574"/>
+      <w:bookmarkStart w:id="97" w:name="_Toc268944005"/>
       <w:r>
         <w:t>Annan information om kontraktet</w:t>
       </w:r>
-      <w:bookmarkEnd w:id="98"/>
-      <w:bookmarkEnd w:id="99"/>
+      <w:bookmarkEnd w:id="96"/>
+      <w:bookmarkEnd w:id="97"/>
       <w:r>
         <w:t xml:space="preserve"> </w:t>
       </w:r>
@@ -11247,10 +11223,10 @@
       </w:pPr>
     </w:p>
     <w:sectPr>
-      <w:headerReference w:type="default" r:id="rId17"/>
-      <w:footerReference w:type="default" r:id="rId18"/>
-      <w:headerReference w:type="first" r:id="rId19"/>
-      <w:footerReference w:type="first" r:id="rId20"/>
+      <w:headerReference w:type="default" r:id="rId16"/>
+      <w:footerReference w:type="default" r:id="rId17"/>
+      <w:headerReference w:type="first" r:id="rId18"/>
+      <w:footerReference w:type="first" r:id="rId19"/>
       <w:pgSz w:w="11906" w:h="16838" w:code="9"/>
       <w:pgMar w:top="3232" w:right="720" w:bottom="720" w:left="720" w:header="0" w:footer="907" w:gutter="0"/>
       <w:cols w:space="708"/>
@@ -11259,43 +11235,6 @@
     </w:sectPr>
   </w:body>
 </w:document>
-</file>
-
-<file path=word/comments.xml><?xml version="1.0" encoding="utf-8"?>
-<w:comments xmlns:wpc="http://schemas.microsoft.com/office/word/2010/wordprocessingCanvas" xmlns:mo="http://schemas.microsoft.com/office/mac/office/2008/main" xmlns:mc="http://schemas.openxmlformats.org/markup-compatibility/2006" xmlns:mv="urn:schemas-microsoft-com:mac:vml" xmlns:o="urn:schemas-microsoft-com:office:office" xmlns:r="http://schemas.openxmlformats.org/officeDocument/2006/relationships" xmlns:m="http://schemas.openxmlformats.org/officeDocument/2006/math" xmlns:v="urn:schemas-microsoft-com:vml" xmlns:wp14="http://schemas.microsoft.com/office/word/2010/wordprocessingDrawing" xmlns:wp="http://schemas.openxmlformats.org/drawingml/2006/wordprocessingDrawing" xmlns:w10="urn:schemas-microsoft-com:office:word" xmlns:w="http://schemas.openxmlformats.org/wordprocessingml/2006/main" xmlns:w14="http://schemas.microsoft.com/office/word/2010/wordml" xmlns:wpg="http://schemas.microsoft.com/office/word/2010/wordprocessingGroup" xmlns:wpi="http://schemas.microsoft.com/office/word/2010/wordprocessingInk" xmlns:wne="http://schemas.microsoft.com/office/word/2006/wordml" xmlns:wps="http://schemas.microsoft.com/office/word/2010/wordprocessingShape" mc:Ignorable="w14 wp14">
-  <w:comment w:id="55" w:author="Ewa Jerilgård" w:date="2014-06-24T10:46:00Z" w:initials="EJ">
-    <w:p>
-      <w:pPr>
-        <w:pStyle w:val="Kommentarer"/>
-      </w:pPr>
-      <w:r>
-        <w:rPr>
-          <w:rStyle w:val="Kommentarsreferens"/>
-        </w:rPr>
-        <w:annotationRef/>
-      </w:r>
-      <w:r>
-        <w:t>Samma sak som vid inskrivning – är 14 dagar rimligt? Behövs här mer tid? Agnetha och Per hur ser det ut i verksamheterna?</w:t>
-      </w:r>
-    </w:p>
-  </w:comment>
-  <w:comment w:id="56" w:author="Ewa Jerilgård" w:date="2014-06-24T10:46:00Z" w:initials="EJ">
-    <w:p>
-      <w:pPr>
-        <w:pStyle w:val="Kommentarer"/>
-      </w:pPr>
-      <w:r>
-        <w:rPr>
-          <w:rStyle w:val="Kommentarsreferens"/>
-        </w:rPr>
-        <w:annotationRef/>
-      </w:r>
-      <w:r>
-        <w:t>Se ovan.</w:t>
-      </w:r>
-    </w:p>
-  </w:comment>
-</w:comments>
 </file>
 
 <file path=word/endnotes.xml><?xml version="1.0" encoding="utf-8"?>
@@ -11640,7 +11579,7 @@
               <w:rStyle w:val="Sidnummer"/>
               <w:noProof/>
             </w:rPr>
-            <w:t>2</w:t>
+            <w:t>18</w:t>
           </w:r>
           <w:r>
             <w:rPr>
@@ -11797,8 +11736,8 @@
               <w:lang w:eastAsia="en-GB"/>
             </w:rPr>
           </w:pPr>
-          <w:bookmarkStart w:id="100" w:name="LDnr1"/>
-          <w:bookmarkEnd w:id="100"/>
+          <w:bookmarkStart w:id="98" w:name="LDnr1"/>
+          <w:bookmarkEnd w:id="98"/>
         </w:p>
         <w:p>
           <w:pPr>
@@ -12408,8 +12347,8 @@
     <w:r>
       <w:t xml:space="preserve"> </w:t>
     </w:r>
-    <w:bookmarkStart w:id="101" w:name="Dnr1"/>
-    <w:bookmarkEnd w:id="101"/>
+    <w:bookmarkStart w:id="99" w:name="Dnr1"/>
+    <w:bookmarkEnd w:id="99"/>
   </w:p>
 </w:hdr>
 </file>
@@ -12500,13 +12439,13 @@
     <w:r>
       <w:tab/>
     </w:r>
-    <w:bookmarkStart w:id="102" w:name="LDnr"/>
-    <w:bookmarkEnd w:id="102"/>
+    <w:bookmarkStart w:id="100" w:name="LDnr"/>
+    <w:bookmarkEnd w:id="100"/>
     <w:r>
       <w:t xml:space="preserve"> </w:t>
     </w:r>
-    <w:bookmarkStart w:id="103" w:name="Dnr"/>
-    <w:bookmarkEnd w:id="103"/>
+    <w:bookmarkStart w:id="101" w:name="Dnr"/>
+    <w:bookmarkEnd w:id="101"/>
   </w:p>
   <w:tbl>
     <w:tblPr>
@@ -12560,10 +12499,10 @@
           <w:r>
             <w:t xml:space="preserve"> </w:t>
           </w:r>
-          <w:bookmarkStart w:id="104" w:name="slask"/>
-          <w:bookmarkStart w:id="105" w:name="Addressee"/>
-          <w:bookmarkEnd w:id="104"/>
-          <w:bookmarkEnd w:id="105"/>
+          <w:bookmarkStart w:id="102" w:name="slask"/>
+          <w:bookmarkStart w:id="103" w:name="Addressee"/>
+          <w:bookmarkEnd w:id="102"/>
+          <w:bookmarkEnd w:id="103"/>
         </w:p>
       </w:tc>
     </w:tr>
@@ -12637,8 +12576,8 @@
     </w:tr>
   </w:tbl>
   <w:p>
-    <w:bookmarkStart w:id="106" w:name="Radera2"/>
-    <w:bookmarkEnd w:id="106"/>
+    <w:bookmarkStart w:id="104" w:name="Radera2"/>
+    <w:bookmarkEnd w:id="104"/>
   </w:p>
 </w:hdr>
 </file>
@@ -16155,6 +16094,7 @@
   <w:style w:type="character" w:default="1" w:styleId="Standardstycketypsnitt">
     <w:name w:val="Default Paragraph Font"/>
     <w:uiPriority w:val="1"/>
+    <w:semiHidden/>
     <w:unhideWhenUsed/>
   </w:style>
   <w:style w:type="table" w:default="1" w:styleId="Normaltabell">
@@ -17117,6 +17057,7 @@
   <w:style w:type="character" w:default="1" w:styleId="Standardstycketypsnitt">
     <w:name w:val="Default Paragraph Font"/>
     <w:uiPriority w:val="1"/>
+    <w:semiHidden/>
     <w:unhideWhenUsed/>
   </w:style>
   <w:style w:type="table" w:default="1" w:styleId="Normaltabell">
@@ -17981,7 +17922,7 @@
 </file>
 
 <file path=customXml/itemProps1.xml><?xml version="1.0" encoding="utf-8"?>
-<ds:datastoreItem xmlns:ds="http://schemas.openxmlformats.org/officeDocument/2006/customXml" ds:itemID="{852F4028-31E3-054D-997B-1F7BEA61F144}">
+<ds:datastoreItem xmlns:ds="http://schemas.openxmlformats.org/officeDocument/2006/customXml" ds:itemID="{89F10135-A5E8-8B4E-BBA7-725BDAC44D29}">
   <ds:schemaRefs>
     <ds:schemaRef ds:uri="http://schemas.openxmlformats.org/officeDocument/2006/bibliography"/>
   </ds:schemaRefs>

</xml_diff>